<commit_message>
Working on Delivery Number check in invoice Extractor
</commit_message>
<xml_diff>
--- a/AutoShip_UML.docx
+++ b/AutoShip_UML.docx
@@ -3,8 +3,558 @@
 <w:document xmlns:wpc="http://schemas.microsoft.com/office/word/2010/wordprocessingCanvas" xmlns:mc="http://schemas.openxmlformats.org/markup-compatibility/2006" xmlns:o="urn:schemas-microsoft-com:office:office" xmlns:r="http://schemas.openxmlformats.org/officeDocument/2006/relationships" xmlns:m="http://schemas.openxmlformats.org/officeDocument/2006/math" xmlns:v="urn:schemas-microsoft-com:vml" xmlns:wp14="http://schemas.microsoft.com/office/word/2010/wordprocessingDrawing" xmlns:wp="http://schemas.openxmlformats.org/drawingml/2006/wordprocessingDrawing" xmlns:w10="urn:schemas-microsoft-com:office:word" xmlns:w="http://schemas.openxmlformats.org/wordprocessingml/2006/main" xmlns:w14="http://schemas.microsoft.com/office/word/2010/wordml" xmlns:w15="http://schemas.microsoft.com/office/word/2012/wordml" xmlns:wpg="http://schemas.microsoft.com/office/word/2010/wordprocessingGroup" xmlns:wpi="http://schemas.microsoft.com/office/word/2010/wordprocessingInk" xmlns:wne="http://schemas.microsoft.com/office/word/2006/wordml" xmlns:wps="http://schemas.microsoft.com/office/word/2010/wordprocessingShape" mc:Ignorable="w14 w15 wp14">
   <w:body>
     <w:p>
-      <w:bookmarkStart w:id="0" w:name="_GoBack"/>
-      <w:bookmarkEnd w:id="0"/>
+      <w:r>
+        <w:rPr>
+          <w:noProof/>
+        </w:rPr>
+        <mc:AlternateContent>
+          <mc:Choice Requires="wps">
+            <w:drawing>
+              <wp:anchor distT="45720" distB="45720" distL="114300" distR="114300" simplePos="0" relativeHeight="251659264" behindDoc="0" locked="0" layoutInCell="1" allowOverlap="1">
+                <wp:simplePos x="0" y="0"/>
+                <wp:positionH relativeFrom="column">
+                  <wp:posOffset>-665480</wp:posOffset>
+                </wp:positionH>
+                <wp:positionV relativeFrom="paragraph">
+                  <wp:posOffset>783590</wp:posOffset>
+                </wp:positionV>
+                <wp:extent cx="2028825" cy="1590675"/>
+                <wp:effectExtent l="0" t="0" r="28575" b="28575"/>
+                <wp:wrapSquare wrapText="bothSides"/>
+                <wp:docPr id="217" name="Text Box 2"/>
+                <wp:cNvGraphicFramePr>
+                  <a:graphicFrameLocks xmlns:a="http://schemas.openxmlformats.org/drawingml/2006/main"/>
+                </wp:cNvGraphicFramePr>
+                <a:graphic xmlns:a="http://schemas.openxmlformats.org/drawingml/2006/main">
+                  <a:graphicData uri="http://schemas.microsoft.com/office/word/2010/wordprocessingShape">
+                    <wps:wsp>
+                      <wps:cNvSpPr txBox="1">
+                        <a:spLocks noChangeArrowheads="1"/>
+                      </wps:cNvSpPr>
+                      <wps:spPr bwMode="auto">
+                        <a:xfrm>
+                          <a:off x="0" y="0"/>
+                          <a:ext cx="2028825" cy="1590675"/>
+                        </a:xfrm>
+                        <a:prstGeom prst="rect">
+                          <a:avLst/>
+                        </a:prstGeom>
+                        <a:solidFill>
+                          <a:srgbClr val="FFFFFF"/>
+                        </a:solidFill>
+                        <a:ln w="9525">
+                          <a:solidFill>
+                            <a:srgbClr val="000000"/>
+                          </a:solidFill>
+                          <a:miter lim="800000"/>
+                          <a:headEnd/>
+                          <a:tailEnd/>
+                        </a:ln>
+                      </wps:spPr>
+                      <wps:txbx>
+                        <w:txbxContent>
+                          <w:p>
+                            <w:pPr>
+                              <w:rPr>
+                                <w:b/>
+                              </w:rPr>
+                            </w:pPr>
+                            <w:r>
+                              <w:rPr>
+                                <w:b/>
+                              </w:rPr>
+                              <w:t>INVOICE EXTRACTOR CLASS</w:t>
+                            </w:r>
+                          </w:p>
+                          <w:p>
+                            <w:pPr>
+                              <w:rPr>
+                                <w:sz w:val="18"/>
+                                <w:szCs w:val="18"/>
+                              </w:rPr>
+                            </w:pPr>
+                            <w:r>
+                              <w:rPr>
+                                <w:sz w:val="18"/>
+                                <w:szCs w:val="18"/>
+                              </w:rPr>
+                              <w:t>Gets Array Range of each invoice</w:t>
+                            </w:r>
+                          </w:p>
+                          <w:p>
+                            <w:pPr>
+                              <w:rPr>
+                                <w:sz w:val="18"/>
+                                <w:szCs w:val="18"/>
+                              </w:rPr>
+                            </w:pPr>
+                            <w:r>
+                              <w:rPr>
+                                <w:sz w:val="18"/>
+                                <w:szCs w:val="18"/>
+                              </w:rPr>
+                              <w:t>At End of each invoice</w:t>
+                            </w:r>
+                          </w:p>
+                          <w:p>
+                            <w:pPr>
+                              <w:rPr>
+                                <w:sz w:val="18"/>
+                                <w:szCs w:val="18"/>
+                              </w:rPr>
+                            </w:pPr>
+                            <w:r>
+                              <w:rPr>
+                                <w:sz w:val="18"/>
+                                <w:szCs w:val="18"/>
+                              </w:rPr>
+                              <w:t>It sends</w:t>
+                            </w:r>
+                            <w:r>
+                              <w:rPr>
+                                <w:sz w:val="18"/>
+                                <w:szCs w:val="18"/>
+                              </w:rPr>
+                              <w:t xml:space="preserve"> array range </w:t>
+                            </w:r>
+                            <w:r>
+                              <w:rPr>
+                                <w:sz w:val="18"/>
+                                <w:szCs w:val="18"/>
+                              </w:rPr>
+                              <w:t>to Invoice Class</w:t>
+                            </w:r>
+                          </w:p>
+                          <w:p>
+                            <w:pPr>
+                              <w:rPr>
+                                <w:sz w:val="18"/>
+                                <w:szCs w:val="18"/>
+                              </w:rPr>
+                            </w:pPr>
+                            <w:bookmarkStart w:id="0" w:name="OLE_LINK3"/>
+                            <w:r>
+                              <w:rPr>
+                                <w:sz w:val="18"/>
+                                <w:szCs w:val="18"/>
+                              </w:rPr>
+                              <w:t>CHECKS:</w:t>
+                            </w:r>
+                          </w:p>
+                          <w:p>
+                            <w:pPr>
+                              <w:rPr>
+                                <w:sz w:val="18"/>
+                                <w:szCs w:val="18"/>
+                              </w:rPr>
+                            </w:pPr>
+                            <w:r>
+                              <w:rPr>
+                                <w:sz w:val="18"/>
+                                <w:szCs w:val="18"/>
+                              </w:rPr>
+                              <w:t>ACTUAL DELIVERY INFO</w:t>
+                            </w:r>
+                          </w:p>
+                          <w:bookmarkEnd w:id="0"/>
+                          <w:p>
+                            <w:pPr>
+                              <w:rPr>
+                                <w:sz w:val="18"/>
+                                <w:szCs w:val="18"/>
+                              </w:rPr>
+                            </w:pPr>
+                            <w:proofErr w:type="spellStart"/>
+                            <w:r>
+                              <w:rPr>
+                                <w:sz w:val="18"/>
+                                <w:szCs w:val="18"/>
+                              </w:rPr>
+                              <w:t>Ch</w:t>
+                            </w:r>
+                            <w:proofErr w:type="spellEnd"/>
+                          </w:p>
+                          <w:p/>
+                        </w:txbxContent>
+                      </wps:txbx>
+                      <wps:bodyPr rot="0" vert="horz" wrap="square" lIns="91440" tIns="45720" rIns="91440" bIns="45720" anchor="t" anchorCtr="0">
+                        <a:noAutofit/>
+                      </wps:bodyPr>
+                    </wps:wsp>
+                  </a:graphicData>
+                </a:graphic>
+                <wp14:sizeRelH relativeFrom="margin">
+                  <wp14:pctWidth>0</wp14:pctWidth>
+                </wp14:sizeRelH>
+                <wp14:sizeRelV relativeFrom="margin">
+                  <wp14:pctHeight>0</wp14:pctHeight>
+                </wp14:sizeRelV>
+              </wp:anchor>
+            </w:drawing>
+          </mc:Choice>
+          <mc:Fallback>
+            <w:pict>
+              <v:shapetype id="_x0000_t202" coordsize="21600,21600" o:spt="202" path="m,l,21600r21600,l21600,xe">
+                <v:stroke joinstyle="miter"/>
+                <v:path gradientshapeok="t" o:connecttype="rect"/>
+              </v:shapetype>
+              <v:shape id="Text Box 2" o:spid="_x0000_s1026" type="#_x0000_t202" style="position:absolute;margin-left:-52.4pt;margin-top:61.7pt;width:159.75pt;height:125.25pt;z-index:251659264;visibility:visible;mso-wrap-style:square;mso-width-percent:0;mso-height-percent:0;mso-wrap-distance-left:9pt;mso-wrap-distance-top:3.6pt;mso-wrap-distance-right:9pt;mso-wrap-distance-bottom:3.6pt;mso-position-horizontal:absolute;mso-position-horizontal-relative:text;mso-position-vertical:absolute;mso-position-vertical-relative:text;mso-width-percent:0;mso-height-percent:0;mso-width-relative:margin;mso-height-relative:margin;v-text-anchor:top" o:gfxdata="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">
+                <v:textbox>
+                  <w:txbxContent>
+                    <w:p>
+                      <w:pPr>
+                        <w:rPr>
+                          <w:b/>
+                        </w:rPr>
+                      </w:pPr>
+                      <w:r>
+                        <w:rPr>
+                          <w:b/>
+                        </w:rPr>
+                        <w:t>INVOICE EXTRACTOR CLASS</w:t>
+                      </w:r>
+                    </w:p>
+                    <w:p>
+                      <w:pPr>
+                        <w:rPr>
+                          <w:sz w:val="18"/>
+                          <w:szCs w:val="18"/>
+                        </w:rPr>
+                      </w:pPr>
+                      <w:r>
+                        <w:rPr>
+                          <w:sz w:val="18"/>
+                          <w:szCs w:val="18"/>
+                        </w:rPr>
+                        <w:t>Gets Array Range of each invoice</w:t>
+                      </w:r>
+                    </w:p>
+                    <w:p>
+                      <w:pPr>
+                        <w:rPr>
+                          <w:sz w:val="18"/>
+                          <w:szCs w:val="18"/>
+                        </w:rPr>
+                      </w:pPr>
+                      <w:r>
+                        <w:rPr>
+                          <w:sz w:val="18"/>
+                          <w:szCs w:val="18"/>
+                        </w:rPr>
+                        <w:t>At End of each invoice</w:t>
+                      </w:r>
+                    </w:p>
+                    <w:p>
+                      <w:pPr>
+                        <w:rPr>
+                          <w:sz w:val="18"/>
+                          <w:szCs w:val="18"/>
+                        </w:rPr>
+                      </w:pPr>
+                      <w:r>
+                        <w:rPr>
+                          <w:sz w:val="18"/>
+                          <w:szCs w:val="18"/>
+                        </w:rPr>
+                        <w:t>It sends</w:t>
+                      </w:r>
+                      <w:r>
+                        <w:rPr>
+                          <w:sz w:val="18"/>
+                          <w:szCs w:val="18"/>
+                        </w:rPr>
+                        <w:t xml:space="preserve"> array range </w:t>
+                      </w:r>
+                      <w:r>
+                        <w:rPr>
+                          <w:sz w:val="18"/>
+                          <w:szCs w:val="18"/>
+                        </w:rPr>
+                        <w:t>to Invoice Class</w:t>
+                      </w:r>
+                    </w:p>
+                    <w:p>
+                      <w:pPr>
+                        <w:rPr>
+                          <w:sz w:val="18"/>
+                          <w:szCs w:val="18"/>
+                        </w:rPr>
+                      </w:pPr>
+                      <w:bookmarkStart w:id="1" w:name="OLE_LINK3"/>
+                      <w:r>
+                        <w:rPr>
+                          <w:sz w:val="18"/>
+                          <w:szCs w:val="18"/>
+                        </w:rPr>
+                        <w:t>CHECKS:</w:t>
+                      </w:r>
+                    </w:p>
+                    <w:p>
+                      <w:pPr>
+                        <w:rPr>
+                          <w:sz w:val="18"/>
+                          <w:szCs w:val="18"/>
+                        </w:rPr>
+                      </w:pPr>
+                      <w:r>
+                        <w:rPr>
+                          <w:sz w:val="18"/>
+                          <w:szCs w:val="18"/>
+                        </w:rPr>
+                        <w:t>ACTUAL DELIVERY INFO</w:t>
+                      </w:r>
+                    </w:p>
+                    <w:bookmarkEnd w:id="1"/>
+                    <w:p>
+                      <w:pPr>
+                        <w:rPr>
+                          <w:sz w:val="18"/>
+                          <w:szCs w:val="18"/>
+                        </w:rPr>
+                      </w:pPr>
+                      <w:proofErr w:type="spellStart"/>
+                      <w:r>
+                        <w:rPr>
+                          <w:sz w:val="18"/>
+                          <w:szCs w:val="18"/>
+                        </w:rPr>
+                        <w:t>Ch</w:t>
+                      </w:r>
+                      <w:proofErr w:type="spellEnd"/>
+                    </w:p>
+                    <w:p/>
+                  </w:txbxContent>
+                </v:textbox>
+                <w10:wrap type="square"/>
+              </v:shape>
+            </w:pict>
+          </mc:Fallback>
+        </mc:AlternateContent>
+      </w:r>
+      <w:r>
+        <w:rPr>
+          <w:noProof/>
+        </w:rPr>
+        <mc:AlternateContent>
+          <mc:Choice Requires="wps">
+            <w:drawing>
+              <wp:anchor distT="45720" distB="45720" distL="114300" distR="114300" simplePos="0" relativeHeight="251663360" behindDoc="0" locked="0" layoutInCell="1" allowOverlap="1">
+                <wp:simplePos x="0" y="0"/>
+                <wp:positionH relativeFrom="column">
+                  <wp:posOffset>2175040</wp:posOffset>
+                </wp:positionH>
+                <wp:positionV relativeFrom="paragraph">
+                  <wp:posOffset>892117</wp:posOffset>
+                </wp:positionV>
+                <wp:extent cx="2838450" cy="4010025"/>
+                <wp:effectExtent l="0" t="0" r="19050" b="28575"/>
+                <wp:wrapSquare wrapText="bothSides"/>
+                <wp:docPr id="2" name="Text Box 2"/>
+                <wp:cNvGraphicFramePr>
+                  <a:graphicFrameLocks xmlns:a="http://schemas.openxmlformats.org/drawingml/2006/main"/>
+                </wp:cNvGraphicFramePr>
+                <a:graphic xmlns:a="http://schemas.openxmlformats.org/drawingml/2006/main">
+                  <a:graphicData uri="http://schemas.microsoft.com/office/word/2010/wordprocessingShape">
+                    <wps:wsp>
+                      <wps:cNvSpPr txBox="1">
+                        <a:spLocks noChangeArrowheads="1"/>
+                      </wps:cNvSpPr>
+                      <wps:spPr bwMode="auto">
+                        <a:xfrm>
+                          <a:off x="0" y="0"/>
+                          <a:ext cx="2838450" cy="4010025"/>
+                        </a:xfrm>
+                        <a:prstGeom prst="rect">
+                          <a:avLst/>
+                        </a:prstGeom>
+                        <a:solidFill>
+                          <a:srgbClr val="FFFFFF"/>
+                        </a:solidFill>
+                        <a:ln w="9525">
+                          <a:solidFill>
+                            <a:srgbClr val="000000"/>
+                          </a:solidFill>
+                          <a:miter lim="800000"/>
+                          <a:headEnd/>
+                          <a:tailEnd/>
+                        </a:ln>
+                      </wps:spPr>
+                      <wps:txbx>
+                        <w:txbxContent>
+                          <w:p>
+                            <w:pPr>
+                              <w:rPr>
+                                <w:b/>
+                              </w:rPr>
+                            </w:pPr>
+                            <w:r>
+                              <w:rPr>
+                                <w:b/>
+                              </w:rPr>
+                              <w:t>INVOICE CLASS</w:t>
+                            </w:r>
+                          </w:p>
+                          <w:p>
+                            <w:r>
+                              <w:t>Input is Invoice Array range</w:t>
+                            </w:r>
+                          </w:p>
+                          <w:p>
+                            <w:r>
+                              <w:t>Extracts Invoice data into Hash</w:t>
+                            </w:r>
+                          </w:p>
+                          <w:p>
+                            <w:r>
+                              <w:t>Delivery Number</w:t>
+                            </w:r>
+                          </w:p>
+                          <w:p>
+                            <w:r>
+                              <w:t>PO</w:t>
+                            </w:r>
+                          </w:p>
+                          <w:p>
+                            <w:r>
+                              <w:t>Page Number</w:t>
+                            </w:r>
+                          </w:p>
+                          <w:p>
+                            <w:r>
+                              <w:t>Ship Address</w:t>
+                            </w:r>
+                          </w:p>
+                          <w:p>
+                            <w:r>
+                              <w:t>Commodity info</w:t>
+                            </w:r>
+                          </w:p>
+                          <w:p/>
+                          <w:p>
+                            <w:r>
+                              <w:t>CHECKS:</w:t>
+                            </w:r>
+                          </w:p>
+                          <w:p>
+                            <w:r>
+                              <w:t>Commodity info if has:</w:t>
+                            </w:r>
+                          </w:p>
+                          <w:p>
+                            <w:r>
+                              <w:t xml:space="preserve">Value, HTS, COO </w:t>
+                            </w:r>
+                          </w:p>
+                          <w:p>
+                            <w:r>
+                              <w:t>If needs AES</w:t>
+                            </w:r>
+                          </w:p>
+                          <w:p/>
+                        </w:txbxContent>
+                      </wps:txbx>
+                      <wps:bodyPr rot="0" vert="horz" wrap="square" lIns="91440" tIns="45720" rIns="91440" bIns="45720" anchor="t" anchorCtr="0">
+                        <a:noAutofit/>
+                      </wps:bodyPr>
+                    </wps:wsp>
+                  </a:graphicData>
+                </a:graphic>
+                <wp14:sizeRelH relativeFrom="margin">
+                  <wp14:pctWidth>0</wp14:pctWidth>
+                </wp14:sizeRelH>
+                <wp14:sizeRelV relativeFrom="margin">
+                  <wp14:pctHeight>0</wp14:pctHeight>
+                </wp14:sizeRelV>
+              </wp:anchor>
+            </w:drawing>
+          </mc:Choice>
+          <mc:Fallback>
+            <w:pict>
+              <v:shapetype id="_x0000_t202" coordsize="21600,21600" o:spt="202" path="m,l,21600r21600,l21600,xe">
+                <v:stroke joinstyle="miter"/>
+                <v:path gradientshapeok="t" o:connecttype="rect"/>
+              </v:shapetype>
+              <v:shape id="Text Box 2" o:spid="_x0000_s1026" type="#_x0000_t202" style="position:absolute;margin-left:171.25pt;margin-top:70.25pt;width:223.5pt;height:315.75pt;z-index:251663360;visibility:visible;mso-wrap-style:square;mso-width-percent:0;mso-height-percent:0;mso-wrap-distance-left:9pt;mso-wrap-distance-top:3.6pt;mso-wrap-distance-right:9pt;mso-wrap-distance-bottom:3.6pt;mso-position-horizontal:absolute;mso-position-horizontal-relative:text;mso-position-vertical:absolute;mso-position-vertical-relative:text;mso-width-percent:0;mso-height-percent:0;mso-width-relative:margin;mso-height-relative:margin;v-text-anchor:top" o:gfxdata="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">
+                <v:textbox>
+                  <w:txbxContent>
+                    <w:p>
+                      <w:pPr>
+                        <w:rPr>
+                          <w:b/>
+                        </w:rPr>
+                      </w:pPr>
+                      <w:r>
+                        <w:rPr>
+                          <w:b/>
+                        </w:rPr>
+                        <w:t>INVOICE CLASS</w:t>
+                      </w:r>
+                    </w:p>
+                    <w:p>
+                      <w:r>
+                        <w:t>Input is Invoice Array range</w:t>
+                      </w:r>
+                    </w:p>
+                    <w:p>
+                      <w:r>
+                        <w:t>Extracts Invoice data into Hash</w:t>
+                      </w:r>
+                    </w:p>
+                    <w:p>
+                      <w:r>
+                        <w:t>Delivery Number</w:t>
+                      </w:r>
+                    </w:p>
+                    <w:p>
+                      <w:r>
+                        <w:t>PO</w:t>
+                      </w:r>
+                    </w:p>
+                    <w:p>
+                      <w:r>
+                        <w:t>Page Number</w:t>
+                      </w:r>
+                    </w:p>
+                    <w:p>
+                      <w:r>
+                        <w:t>Ship Address</w:t>
+                      </w:r>
+                    </w:p>
+                    <w:p>
+                      <w:r>
+                        <w:t>Commodity info</w:t>
+                      </w:r>
+                    </w:p>
+                    <w:p/>
+                    <w:p>
+                      <w:r>
+                        <w:t>CHECKS:</w:t>
+                      </w:r>
+                    </w:p>
+                    <w:p>
+                      <w:r>
+                        <w:t>Commodity info if has:</w:t>
+                      </w:r>
+                    </w:p>
+                    <w:p>
+                      <w:r>
+                        <w:t xml:space="preserve">Value, HTS, COO </w:t>
+                      </w:r>
+                    </w:p>
+                    <w:p>
+                      <w:r>
+                        <w:t>If needs AES</w:t>
+                      </w:r>
+                    </w:p>
+                    <w:p/>
+                  </w:txbxContent>
+                </v:textbox>
+                <w10:wrap type="square"/>
+              </v:shape>
+            </w:pict>
+          </mc:Fallback>
+        </mc:AlternateContent>
+      </w:r>
       <w:r>
         <w:rPr>
           <w:noProof/>
@@ -246,6 +796,9 @@
         </mc:AlternateContent>
       </w:r>
       <w:r>
+        <w:rPr>
+          <w:noProof/>
+        </w:rPr>
         <mc:AlternateContent>
           <mc:Choice Requires="wps">
             <w:drawing>
@@ -369,6 +922,9 @@
         </mc:AlternateContent>
       </w:r>
       <w:r>
+        <w:rPr>
+          <w:noProof/>
+        </w:rPr>
         <mc:AlternateContent>
           <mc:Choice Requires="wps">
             <w:drawing>
@@ -615,13 +1171,21 @@
                           </w:p>
                           <w:p>
                             <w:r>
-                              <w:t>Window that shows like Excel sheet</w:t>
+                              <w:t>Window that shows like</w:t>
+                            </w:r>
+                            <w:bookmarkStart w:id="2" w:name="_GoBack"/>
+                            <w:r>
+                              <w:t xml:space="preserve"> Excel sheet</w:t>
                             </w:r>
                           </w:p>
                           <w:p/>
                           <w:p>
                             <w:r>
-                              <w:t>CREATES EXCEL CSV</w:t>
+                              <w:t>CREATES EXCEL C</w:t>
+                            </w:r>
+                            <w:bookmarkEnd w:id="2"/>
+                            <w:r>
+                              <w:t>SV</w:t>
                             </w:r>
                           </w:p>
                           <w:p/>
@@ -644,7 +1208,7 @@
           </mc:Choice>
           <mc:Fallback>
             <w:pict>
-              <v:shape id="_x0000_s1030" type="#_x0000_t202" style="position:absolute;margin-left:815.25pt;margin-top:63.75pt;width:302.25pt;height:284.25pt;z-index:251661312;visibility:visible;mso-wrap-style:square;mso-width-percent:0;mso-height-percent:0;mso-wrap-distance-left:9pt;mso-wrap-distance-top:3.6pt;mso-wrap-distance-right:9pt;mso-wrap-distance-bottom:3.6pt;mso-position-horizontal:absolute;mso-position-horizontal-relative:margin;mso-position-vertical:absolute;mso-position-vertical-relative:text;mso-width-percent:0;mso-height-percent:0;mso-width-relative:margin;mso-height-relative:margin;v-text-anchor:top" o:gfxdata="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">
+              <v:shape id="_x0000_s1032" type="#_x0000_t202" style="position:absolute;margin-left:815.25pt;margin-top:63.75pt;width:302.25pt;height:284.25pt;z-index:251661312;visibility:visible;mso-wrap-style:square;mso-width-percent:0;mso-height-percent:0;mso-wrap-distance-left:9pt;mso-wrap-distance-top:3.6pt;mso-wrap-distance-right:9pt;mso-wrap-distance-bottom:3.6pt;mso-position-horizontal:absolute;mso-position-horizontal-relative:margin;mso-position-vertical:absolute;mso-position-vertical-relative:text;mso-width-percent:0;mso-height-percent:0;mso-width-relative:margin;mso-height-relative:margin;v-text-anchor:top" o:gfxdata="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">
                 <v:textbox>
                   <w:txbxContent>
                     <w:p>
@@ -717,467 +1281,27 @@
                     </w:p>
                     <w:p>
                       <w:r>
-                        <w:t>Window that shows like Excel sheet</w:t>
+                        <w:t>Window that shows like</w:t>
+                      </w:r>
+                      <w:bookmarkStart w:id="3" w:name="_GoBack"/>
+                      <w:r>
+                        <w:t xml:space="preserve"> Excel sheet</w:t>
                       </w:r>
                     </w:p>
                     <w:p/>
                     <w:p>
                       <w:r>
-                        <w:t>CREATES EXCEL CSV</w:t>
+                        <w:t>CREATES EXCEL C</w:t>
+                      </w:r>
+                      <w:bookmarkEnd w:id="3"/>
+                      <w:r>
+                        <w:t>SV</w:t>
                       </w:r>
                     </w:p>
                     <w:p/>
                   </w:txbxContent>
                 </v:textbox>
                 <w10:wrap type="square" anchorx="margin"/>
-              </v:shape>
-            </w:pict>
-          </mc:Fallback>
-        </mc:AlternateContent>
-      </w:r>
-      <w:r>
-        <w:rPr>
-          <w:noProof/>
-        </w:rPr>
-        <mc:AlternateContent>
-          <mc:Choice Requires="wps">
-            <w:drawing>
-              <wp:anchor distT="45720" distB="45720" distL="114300" distR="114300" simplePos="0" relativeHeight="251663360" behindDoc="0" locked="0" layoutInCell="1" allowOverlap="1">
-                <wp:simplePos x="0" y="0"/>
-                <wp:positionH relativeFrom="column">
-                  <wp:posOffset>1628775</wp:posOffset>
-                </wp:positionH>
-                <wp:positionV relativeFrom="paragraph">
-                  <wp:posOffset>808990</wp:posOffset>
-                </wp:positionV>
-                <wp:extent cx="2838450" cy="4010025"/>
-                <wp:effectExtent l="0" t="0" r="19050" b="28575"/>
-                <wp:wrapSquare wrapText="bothSides"/>
-                <wp:docPr id="2" name="Text Box 2"/>
-                <wp:cNvGraphicFramePr>
-                  <a:graphicFrameLocks xmlns:a="http://schemas.openxmlformats.org/drawingml/2006/main"/>
-                </wp:cNvGraphicFramePr>
-                <a:graphic xmlns:a="http://schemas.openxmlformats.org/drawingml/2006/main">
-                  <a:graphicData uri="http://schemas.microsoft.com/office/word/2010/wordprocessingShape">
-                    <wps:wsp>
-                      <wps:cNvSpPr txBox="1">
-                        <a:spLocks noChangeArrowheads="1"/>
-                      </wps:cNvSpPr>
-                      <wps:spPr bwMode="auto">
-                        <a:xfrm>
-                          <a:off x="0" y="0"/>
-                          <a:ext cx="2838450" cy="4010025"/>
-                        </a:xfrm>
-                        <a:prstGeom prst="rect">
-                          <a:avLst/>
-                        </a:prstGeom>
-                        <a:solidFill>
-                          <a:srgbClr val="FFFFFF"/>
-                        </a:solidFill>
-                        <a:ln w="9525">
-                          <a:solidFill>
-                            <a:srgbClr val="000000"/>
-                          </a:solidFill>
-                          <a:miter lim="800000"/>
-                          <a:headEnd/>
-                          <a:tailEnd/>
-                        </a:ln>
-                      </wps:spPr>
-                      <wps:txbx>
-                        <w:txbxContent>
-                          <w:p>
-                            <w:pPr>
-                              <w:rPr>
-                                <w:b/>
-                              </w:rPr>
-                            </w:pPr>
-                            <w:r>
-                              <w:rPr>
-                                <w:b/>
-                              </w:rPr>
-                              <w:t>INVOICE CLASS</w:t>
-                            </w:r>
-                          </w:p>
-                          <w:p>
-                            <w:r>
-                              <w:t>Input is Invoice Array range</w:t>
-                            </w:r>
-                          </w:p>
-                          <w:p>
-                            <w:r>
-                              <w:t>Extracts Invoice data into Hash</w:t>
-                            </w:r>
-                          </w:p>
-                          <w:p>
-                            <w:r>
-                              <w:t>Delivery Number</w:t>
-                            </w:r>
-                          </w:p>
-                          <w:p>
-                            <w:r>
-                              <w:t>PO</w:t>
-                            </w:r>
-                          </w:p>
-                          <w:p>
-                            <w:r>
-                              <w:t>Page Number</w:t>
-                            </w:r>
-                          </w:p>
-                          <w:p>
-                            <w:r>
-                              <w:t>Ship Address</w:t>
-                            </w:r>
-                          </w:p>
-                          <w:p>
-                            <w:r>
-                              <w:t>Commodity info</w:t>
-                            </w:r>
-                          </w:p>
-                          <w:p/>
-                          <w:p>
-                            <w:r>
-                              <w:t>CHECKS:</w:t>
-                            </w:r>
-                          </w:p>
-                          <w:p>
-                            <w:r>
-                              <w:t>Commodity info if has:</w:t>
-                            </w:r>
-                          </w:p>
-                          <w:p>
-                            <w:r>
-                              <w:t xml:space="preserve">Value, HTS, COO </w:t>
-                            </w:r>
-                          </w:p>
-                          <w:p>
-                            <w:r>
-                              <w:t>If needs AES</w:t>
-                            </w:r>
-                          </w:p>
-                          <w:p/>
-                        </w:txbxContent>
-                      </wps:txbx>
-                      <wps:bodyPr rot="0" vert="horz" wrap="square" lIns="91440" tIns="45720" rIns="91440" bIns="45720" anchor="t" anchorCtr="0">
-                        <a:noAutofit/>
-                      </wps:bodyPr>
-                    </wps:wsp>
-                  </a:graphicData>
-                </a:graphic>
-                <wp14:sizeRelH relativeFrom="margin">
-                  <wp14:pctWidth>0</wp14:pctWidth>
-                </wp14:sizeRelH>
-                <wp14:sizeRelV relativeFrom="margin">
-                  <wp14:pctHeight>0</wp14:pctHeight>
-                </wp14:sizeRelV>
-              </wp:anchor>
-            </w:drawing>
-          </mc:Choice>
-          <mc:Fallback>
-            <w:pict>
-              <v:shape id="_x0000_s1031" type="#_x0000_t202" style="position:absolute;margin-left:128.25pt;margin-top:63.7pt;width:223.5pt;height:315.75pt;z-index:251663360;visibility:visible;mso-wrap-style:square;mso-width-percent:0;mso-height-percent:0;mso-wrap-distance-left:9pt;mso-wrap-distance-top:3.6pt;mso-wrap-distance-right:9pt;mso-wrap-distance-bottom:3.6pt;mso-position-horizontal:absolute;mso-position-horizontal-relative:text;mso-position-vertical:absolute;mso-position-vertical-relative:text;mso-width-percent:0;mso-height-percent:0;mso-width-relative:margin;mso-height-relative:margin;v-text-anchor:top" o:gfxdata="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">
-                <v:textbox>
-                  <w:txbxContent>
-                    <w:p>
-                      <w:pPr>
-                        <w:rPr>
-                          <w:b/>
-                        </w:rPr>
-                      </w:pPr>
-                      <w:r>
-                        <w:rPr>
-                          <w:b/>
-                        </w:rPr>
-                        <w:t>INVOICE CLASS</w:t>
-                      </w:r>
-                    </w:p>
-                    <w:p>
-                      <w:r>
-                        <w:t>Input is Invoice Array range</w:t>
-                      </w:r>
-                    </w:p>
-                    <w:p>
-                      <w:r>
-                        <w:t>Extracts Invoice data into Hash</w:t>
-                      </w:r>
-                    </w:p>
-                    <w:p>
-                      <w:r>
-                        <w:t>Delivery Number</w:t>
-                      </w:r>
-                    </w:p>
-                    <w:p>
-                      <w:r>
-                        <w:t>PO</w:t>
-                      </w:r>
-                    </w:p>
-                    <w:p>
-                      <w:r>
-                        <w:t>Page Number</w:t>
-                      </w:r>
-                    </w:p>
-                    <w:p>
-                      <w:r>
-                        <w:t>Ship Address</w:t>
-                      </w:r>
-                    </w:p>
-                    <w:p>
-                      <w:r>
-                        <w:t>Commodity info</w:t>
-                      </w:r>
-                    </w:p>
-                    <w:p/>
-                    <w:p>
-                      <w:r>
-                        <w:t>CHECKS:</w:t>
-                      </w:r>
-                    </w:p>
-                    <w:p>
-                      <w:r>
-                        <w:t>Commodity info if has:</w:t>
-                      </w:r>
-                    </w:p>
-                    <w:p>
-                      <w:r>
-                        <w:t xml:space="preserve">Value, HTS, COO </w:t>
-                      </w:r>
-                    </w:p>
-                    <w:p>
-                      <w:r>
-                        <w:t>If needs AES</w:t>
-                      </w:r>
-                    </w:p>
-                    <w:p/>
-                  </w:txbxContent>
-                </v:textbox>
-                <w10:wrap type="square"/>
-              </v:shape>
-            </w:pict>
-          </mc:Fallback>
-        </mc:AlternateContent>
-      </w:r>
-      <w:r>
-        <w:rPr>
-          <w:noProof/>
-        </w:rPr>
-        <mc:AlternateContent>
-          <mc:Choice Requires="wps">
-            <w:drawing>
-              <wp:anchor distT="45720" distB="45720" distL="114300" distR="114300" simplePos="0" relativeHeight="251659264" behindDoc="0" locked="0" layoutInCell="1" allowOverlap="1">
-                <wp:simplePos x="0" y="0"/>
-                <wp:positionH relativeFrom="column">
-                  <wp:posOffset>-667385</wp:posOffset>
-                </wp:positionH>
-                <wp:positionV relativeFrom="paragraph">
-                  <wp:posOffset>781050</wp:posOffset>
-                </wp:positionV>
-                <wp:extent cx="2028825" cy="1257300"/>
-                <wp:effectExtent l="0" t="0" r="28575" b="19050"/>
-                <wp:wrapSquare wrapText="bothSides"/>
-                <wp:docPr id="217" name="Text Box 2"/>
-                <wp:cNvGraphicFramePr>
-                  <a:graphicFrameLocks xmlns:a="http://schemas.openxmlformats.org/drawingml/2006/main"/>
-                </wp:cNvGraphicFramePr>
-                <a:graphic xmlns:a="http://schemas.openxmlformats.org/drawingml/2006/main">
-                  <a:graphicData uri="http://schemas.microsoft.com/office/word/2010/wordprocessingShape">
-                    <wps:wsp>
-                      <wps:cNvSpPr txBox="1">
-                        <a:spLocks noChangeArrowheads="1"/>
-                      </wps:cNvSpPr>
-                      <wps:spPr bwMode="auto">
-                        <a:xfrm>
-                          <a:off x="0" y="0"/>
-                          <a:ext cx="2028825" cy="1257300"/>
-                        </a:xfrm>
-                        <a:prstGeom prst="rect">
-                          <a:avLst/>
-                        </a:prstGeom>
-                        <a:solidFill>
-                          <a:srgbClr val="FFFFFF"/>
-                        </a:solidFill>
-                        <a:ln w="9525">
-                          <a:solidFill>
-                            <a:srgbClr val="000000"/>
-                          </a:solidFill>
-                          <a:miter lim="800000"/>
-                          <a:headEnd/>
-                          <a:tailEnd/>
-                        </a:ln>
-                      </wps:spPr>
-                      <wps:txbx>
-                        <w:txbxContent>
-                          <w:p>
-                            <w:pPr>
-                              <w:rPr>
-                                <w:b/>
-                              </w:rPr>
-                            </w:pPr>
-                            <w:r>
-                              <w:rPr>
-                                <w:b/>
-                              </w:rPr>
-                              <w:t>INVOICE EXTRACTOR CLASS</w:t>
-                            </w:r>
-                          </w:p>
-                          <w:p>
-                            <w:pPr>
-                              <w:rPr>
-                                <w:sz w:val="18"/>
-                                <w:szCs w:val="18"/>
-                              </w:rPr>
-                            </w:pPr>
-                            <w:r>
-                              <w:rPr>
-                                <w:sz w:val="18"/>
-                                <w:szCs w:val="18"/>
-                              </w:rPr>
-                              <w:t>Gets Array Range of each invoice</w:t>
-                            </w:r>
-                          </w:p>
-                          <w:p>
-                            <w:pPr>
-                              <w:rPr>
-                                <w:sz w:val="18"/>
-                                <w:szCs w:val="18"/>
-                              </w:rPr>
-                            </w:pPr>
-                            <w:r>
-                              <w:rPr>
-                                <w:sz w:val="18"/>
-                                <w:szCs w:val="18"/>
-                              </w:rPr>
-                              <w:t>Sends array range to Invoice</w:t>
-                            </w:r>
-                          </w:p>
-                          <w:p>
-                            <w:pPr>
-                              <w:rPr>
-                                <w:sz w:val="18"/>
-                                <w:szCs w:val="18"/>
-                              </w:rPr>
-                            </w:pPr>
-                            <w:r>
-                              <w:rPr>
-                                <w:sz w:val="18"/>
-                                <w:szCs w:val="18"/>
-                              </w:rPr>
-                              <w:t>At End of each invoice</w:t>
-                            </w:r>
-                          </w:p>
-                          <w:p>
-                            <w:pPr>
-                              <w:rPr>
-                                <w:sz w:val="18"/>
-                                <w:szCs w:val="18"/>
-                              </w:rPr>
-                            </w:pPr>
-                            <w:r>
-                              <w:rPr>
-                                <w:sz w:val="18"/>
-                                <w:szCs w:val="18"/>
-                              </w:rPr>
-                              <w:t>It sends to Invoice Class</w:t>
-                            </w:r>
-                          </w:p>
-                          <w:p/>
-                        </w:txbxContent>
-                      </wps:txbx>
-                      <wps:bodyPr rot="0" vert="horz" wrap="square" lIns="91440" tIns="45720" rIns="91440" bIns="45720" anchor="t" anchorCtr="0">
-                        <a:noAutofit/>
-                      </wps:bodyPr>
-                    </wps:wsp>
-                  </a:graphicData>
-                </a:graphic>
-                <wp14:sizeRelH relativeFrom="margin">
-                  <wp14:pctWidth>0</wp14:pctWidth>
-                </wp14:sizeRelH>
-                <wp14:sizeRelV relativeFrom="margin">
-                  <wp14:pctHeight>0</wp14:pctHeight>
-                </wp14:sizeRelV>
-              </wp:anchor>
-            </w:drawing>
-          </mc:Choice>
-          <mc:Fallback>
-            <w:pict>
-              <v:shape id="_x0000_s1032" type="#_x0000_t202" style="position:absolute;margin-left:-52.55pt;margin-top:61.5pt;width:159.75pt;height:99pt;z-index:251659264;visibility:visible;mso-wrap-style:square;mso-width-percent:0;mso-height-percent:0;mso-wrap-distance-left:9pt;mso-wrap-distance-top:3.6pt;mso-wrap-distance-right:9pt;mso-wrap-distance-bottom:3.6pt;mso-position-horizontal:absolute;mso-position-horizontal-relative:text;mso-position-vertical:absolute;mso-position-vertical-relative:text;mso-width-percent:0;mso-height-percent:0;mso-width-relative:margin;mso-height-relative:margin;v-text-anchor:top" o:gfxdata="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">
-                <v:textbox>
-                  <w:txbxContent>
-                    <w:p>
-                      <w:pPr>
-                        <w:rPr>
-                          <w:b/>
-                        </w:rPr>
-                      </w:pPr>
-                      <w:r>
-                        <w:rPr>
-                          <w:b/>
-                        </w:rPr>
-                        <w:t>INVOICE EXTRACTOR CLASS</w:t>
-                      </w:r>
-                    </w:p>
-                    <w:p>
-                      <w:pPr>
-                        <w:rPr>
-                          <w:sz w:val="18"/>
-                          <w:szCs w:val="18"/>
-                        </w:rPr>
-                      </w:pPr>
-                      <w:r>
-                        <w:rPr>
-                          <w:sz w:val="18"/>
-                          <w:szCs w:val="18"/>
-                        </w:rPr>
-                        <w:t>Gets Array Range of each invoice</w:t>
-                      </w:r>
-                    </w:p>
-                    <w:p>
-                      <w:pPr>
-                        <w:rPr>
-                          <w:sz w:val="18"/>
-                          <w:szCs w:val="18"/>
-                        </w:rPr>
-                      </w:pPr>
-                      <w:r>
-                        <w:rPr>
-                          <w:sz w:val="18"/>
-                          <w:szCs w:val="18"/>
-                        </w:rPr>
-                        <w:t>Sends array range to Invoice</w:t>
-                      </w:r>
-                    </w:p>
-                    <w:p>
-                      <w:pPr>
-                        <w:rPr>
-                          <w:sz w:val="18"/>
-                          <w:szCs w:val="18"/>
-                        </w:rPr>
-                      </w:pPr>
-                      <w:r>
-                        <w:rPr>
-                          <w:sz w:val="18"/>
-                          <w:szCs w:val="18"/>
-                        </w:rPr>
-                        <w:t>At End of each invoice</w:t>
-                      </w:r>
-                    </w:p>
-                    <w:p>
-                      <w:pPr>
-                        <w:rPr>
-                          <w:sz w:val="18"/>
-                          <w:szCs w:val="18"/>
-                        </w:rPr>
-                      </w:pPr>
-                      <w:r>
-                        <w:rPr>
-                          <w:sz w:val="18"/>
-                          <w:szCs w:val="18"/>
-                        </w:rPr>
-                        <w:t>It sends to Invoice Class</w:t>
-                      </w:r>
-                    </w:p>
-                    <w:p/>
-                  </w:txbxContent>
-                </v:textbox>
-                <w10:wrap type="square"/>
               </v:shape>
             </w:pict>
           </mc:Fallback>

</xml_diff>

<commit_message>
delivery and po number made
</commit_message>
<xml_diff>
--- a/AutoShip_UML.docx
+++ b/AutoShip_UML.docx
@@ -63,7 +63,19 @@
                               <w:rPr>
                                 <w:b/>
                               </w:rPr>
-                              <w:t>INVOICE EXTRACTOR CLASS</w:t>
+                              <w:t>INVOICE</w:t>
+                            </w:r>
+                            <w:r>
+                              <w:rPr>
+                                <w:b/>
+                              </w:rPr>
+                              <w:t xml:space="preserve"> Separator</w:t>
+                            </w:r>
+                            <w:r>
+                              <w:rPr>
+                                <w:b/>
+                              </w:rPr>
+                              <w:t xml:space="preserve"> CLASS</w:t>
                             </w:r>
                           </w:p>
                           <w:p>
@@ -211,7 +223,19 @@
                         <w:rPr>
                           <w:b/>
                         </w:rPr>
-                        <w:t>INVOICE EXTRACTOR CLASS</w:t>
+                        <w:t>INVOICE</w:t>
+                      </w:r>
+                      <w:r>
+                        <w:rPr>
+                          <w:b/>
+                        </w:rPr>
+                        <w:t xml:space="preserve"> Separator</w:t>
+                      </w:r>
+                      <w:r>
+                        <w:rPr>
+                          <w:b/>
+                        </w:rPr>
+                        <w:t xml:space="preserve"> CLASS</w:t>
                       </w:r>
                     </w:p>
                     <w:p>
@@ -391,7 +415,21 @@
                               <w:rPr>
                                 <w:b/>
                               </w:rPr>
-                              <w:t>INVOICE CLASS</w:t>
+                              <w:t>INVOICE</w:t>
+                            </w:r>
+                            <w:r>
+                              <w:rPr>
+                                <w:b/>
+                              </w:rPr>
+                              <w:t xml:space="preserve"> extractor</w:t>
+                            </w:r>
+                            <w:bookmarkStart w:id="2" w:name="_GoBack"/>
+                            <w:bookmarkEnd w:id="2"/>
+                            <w:r>
+                              <w:rPr>
+                                <w:b/>
+                              </w:rPr>
+                              <w:t xml:space="preserve"> CLASS</w:t>
                             </w:r>
                           </w:p>
                           <w:p>
@@ -470,11 +508,7 @@
           </mc:Choice>
           <mc:Fallback>
             <w:pict>
-              <v:shapetype id="_x0000_t202" coordsize="21600,21600" o:spt="202" path="m,l,21600r21600,l21600,xe">
-                <v:stroke joinstyle="miter"/>
-                <v:path gradientshapeok="t" o:connecttype="rect"/>
-              </v:shapetype>
-              <v:shape id="Text Box 2" o:spid="_x0000_s1026" type="#_x0000_t202" style="position:absolute;margin-left:171.25pt;margin-top:70.25pt;width:223.5pt;height:315.75pt;z-index:251663360;visibility:visible;mso-wrap-style:square;mso-width-percent:0;mso-height-percent:0;mso-wrap-distance-left:9pt;mso-wrap-distance-top:3.6pt;mso-wrap-distance-right:9pt;mso-wrap-distance-bottom:3.6pt;mso-position-horizontal:absolute;mso-position-horizontal-relative:text;mso-position-vertical:absolute;mso-position-vertical-relative:text;mso-width-percent:0;mso-height-percent:0;mso-width-relative:margin;mso-height-relative:margin;v-text-anchor:top" o:gfxdata="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">
+              <v:shape id="_x0000_s1027" type="#_x0000_t202" style="position:absolute;margin-left:171.25pt;margin-top:70.25pt;width:223.5pt;height:315.75pt;z-index:251663360;visibility:visible;mso-wrap-style:square;mso-width-percent:0;mso-height-percent:0;mso-wrap-distance-left:9pt;mso-wrap-distance-top:3.6pt;mso-wrap-distance-right:9pt;mso-wrap-distance-bottom:3.6pt;mso-position-horizontal:absolute;mso-position-horizontal-relative:text;mso-position-vertical:absolute;mso-position-vertical-relative:text;mso-width-percent:0;mso-height-percent:0;mso-width-relative:margin;mso-height-relative:margin;v-text-anchor:top" o:gfxdata="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">
                 <v:textbox>
                   <w:txbxContent>
                     <w:p>
@@ -487,7 +521,21 @@
                         <w:rPr>
                           <w:b/>
                         </w:rPr>
-                        <w:t>INVOICE CLASS</w:t>
+                        <w:t>INVOICE</w:t>
+                      </w:r>
+                      <w:r>
+                        <w:rPr>
+                          <w:b/>
+                        </w:rPr>
+                        <w:t xml:space="preserve"> extractor</w:t>
+                      </w:r>
+                      <w:bookmarkStart w:id="3" w:name="_GoBack"/>
+                      <w:bookmarkEnd w:id="3"/>
+                      <w:r>
+                        <w:rPr>
+                          <w:b/>
+                        </w:rPr>
+                        <w:t xml:space="preserve"> CLASS</w:t>
                       </w:r>
                     </w:p>
                     <w:p>
@@ -1171,21 +1219,13 @@
                           </w:p>
                           <w:p>
                             <w:r>
-                              <w:t>Window that shows like</w:t>
-                            </w:r>
-                            <w:bookmarkStart w:id="2" w:name="_GoBack"/>
-                            <w:r>
-                              <w:t xml:space="preserve"> Excel sheet</w:t>
+                              <w:t>Window that shows like Excel sheet</w:t>
                             </w:r>
                           </w:p>
                           <w:p/>
                           <w:p>
                             <w:r>
-                              <w:t>CREATES EXCEL C</w:t>
-                            </w:r>
-                            <w:bookmarkEnd w:id="2"/>
-                            <w:r>
-                              <w:t>SV</w:t>
+                              <w:t>CREATES EXCEL CSV</w:t>
                             </w:r>
                           </w:p>
                           <w:p/>

</xml_diff>